<commit_message>
change gem and docx
</commit_message>
<xml_diff>
--- a/report.docx
+++ b/report.docx
@@ -1,6 +1,6 @@
 
 <file path=word/document.xml><?xml version="1.0" encoding="utf-8"?>
-<w:document xmlns:wpc="http://schemas.microsoft.com/office/word/2010/wordprocessingCanvas" xmlns:cx="http://schemas.microsoft.com/office/drawing/2014/chartex" xmlns:cx1="http://schemas.microsoft.com/office/drawing/2015/9/8/chartex" xmlns:cx2="http://schemas.microsoft.com/office/drawing/2015/10/21/chartex" xmlns:cx3="http://schemas.microsoft.com/office/drawing/2016/5/9/chartex" xmlns:cx4="http://schemas.microsoft.com/office/drawing/2016/5/10/chartex" xmlns:cx5="http://schemas.microsoft.com/office/drawing/2016/5/11/chartex" xmlns:cx6="http://schemas.microsoft.com/office/drawing/2016/5/12/chartex" xmlns:cx7="http://schemas.microsoft.com/office/drawing/2016/5/13/chartex" xmlns:cx8="http://schemas.microsoft.com/office/drawing/2016/5/14/chartex" xmlns:mc="http://schemas.openxmlformats.org/markup-compatibility/2006" xmlns:aink="http://schemas.microsoft.com/office/drawing/2016/ink" xmlns:am3d="http://schemas.microsoft.com/office/drawing/2017/model3d" xmlns:o="urn:schemas-microsoft-com:office:office" xmlns:r="http://schemas.openxmlformats.org/officeDocument/2006/relationships" xmlns:m="http://schemas.openxmlformats.org/officeDocument/2006/math" xmlns:v="urn:schemas-microsoft-com:vml" xmlns:wp14="http://schemas.microsoft.com/office/word/2010/wordprocessingDrawing" xmlns:wp="http://schemas.openxmlformats.org/drawingml/2006/wordprocessingDrawing" xmlns:w10="urn:schemas-microsoft-com:office:word" xmlns:w="http://schemas.openxmlformats.org/wordprocessingml/2006/main" xmlns:w14="http://schemas.microsoft.com/office/word/2010/wordml" xmlns:w15="http://schemas.microsoft.com/office/word/2012/wordml" xmlns:w16cid="http://schemas.microsoft.com/office/word/2016/wordml/cid" xmlns:w16se="http://schemas.microsoft.com/office/word/2015/wordml/symex" xmlns:wpg="http://schemas.microsoft.com/office/word/2010/wordprocessingGroup" xmlns:wpi="http://schemas.microsoft.com/office/word/2010/wordprocessingInk" xmlns:wne="http://schemas.microsoft.com/office/word/2006/wordml" xmlns:wps="http://schemas.microsoft.com/office/word/2010/wordprocessingShape" mc:Ignorable="w14 w15 w16se w16cid wp14">
+<w:document xmlns:wpc="http://schemas.microsoft.com/office/word/2010/wordprocessingCanvas" xmlns:mo="http://schemas.microsoft.com/office/mac/office/2008/main" xmlns:mc="http://schemas.openxmlformats.org/markup-compatibility/2006" xmlns:mv="urn:schemas-microsoft-com:mac:vml" xmlns:o="urn:schemas-microsoft-com:office:office" xmlns:r="http://schemas.openxmlformats.org/officeDocument/2006/relationships" xmlns:m="http://schemas.openxmlformats.org/officeDocument/2006/math" xmlns:v="urn:schemas-microsoft-com:vml" xmlns:wp14="http://schemas.microsoft.com/office/word/2010/wordprocessingDrawing" xmlns:wp="http://schemas.openxmlformats.org/drawingml/2006/wordprocessingDrawing" xmlns:w10="urn:schemas-microsoft-com:office:word" xmlns:w="http://schemas.openxmlformats.org/wordprocessingml/2006/main" xmlns:w14="http://schemas.microsoft.com/office/word/2010/wordml" xmlns:w15="http://schemas.microsoft.com/office/word/2012/wordml" xmlns:wpg="http://schemas.microsoft.com/office/word/2010/wordprocessingGroup" xmlns:wpi="http://schemas.microsoft.com/office/word/2010/wordprocessingInk" xmlns:wne="http://schemas.microsoft.com/office/word/2006/wordml" xmlns:wps="http://schemas.microsoft.com/office/word/2010/wordprocessingShape" mc:Ignorable="w14 w15 wp14">
   <w:body>
     <w:p>
       <w:pPr>
@@ -223,6 +223,7 @@
           <w:szCs w:val="28"/>
         </w:rPr>
       </w:pPr>
+      <w:proofErr w:type="spellStart"/>
       <w:r>
         <w:rPr>
           <w:rFonts w:eastAsia="Times New Roman"/>
@@ -230,8 +231,9 @@
           <w:sz w:val="28"/>
           <w:szCs w:val="28"/>
         </w:rPr>
-        <w:t>Xiaomeng Niu</w:t>
-      </w:r>
+        <w:t>Xiaomeng</w:t>
+      </w:r>
+      <w:proofErr w:type="spellEnd"/>
       <w:r>
         <w:rPr>
           <w:rFonts w:eastAsia="Times New Roman"/>
@@ -239,7 +241,7 @@
           <w:sz w:val="28"/>
           <w:szCs w:val="28"/>
         </w:rPr>
-        <w:t xml:space="preserve"> (</w:t>
+        <w:t xml:space="preserve"> </w:t>
       </w:r>
       <w:proofErr w:type="spellStart"/>
       <w:r>
@@ -249,7 +251,7 @@
           <w:sz w:val="28"/>
           <w:szCs w:val="28"/>
         </w:rPr>
-        <w:t>XiaomenggNiu</w:t>
+        <w:t>Niu</w:t>
       </w:r>
       <w:proofErr w:type="spellEnd"/>
       <w:r>
@@ -259,6 +261,26 @@
           <w:sz w:val="28"/>
           <w:szCs w:val="28"/>
         </w:rPr>
+        <w:t xml:space="preserve"> (</w:t>
+      </w:r>
+      <w:proofErr w:type="spellStart"/>
+      <w:r>
+        <w:rPr>
+          <w:rFonts w:eastAsia="Times New Roman"/>
+          <w:color w:val="000000"/>
+          <w:sz w:val="28"/>
+          <w:szCs w:val="28"/>
+        </w:rPr>
+        <w:t>XiaomenggNiu</w:t>
+      </w:r>
+      <w:proofErr w:type="spellEnd"/>
+      <w:r>
+        <w:rPr>
+          <w:rFonts w:eastAsia="Times New Roman"/>
+          <w:color w:val="000000"/>
+          <w:sz w:val="28"/>
+          <w:szCs w:val="28"/>
+        </w:rPr>
         <w:t>)</w:t>
       </w:r>
     </w:p>
@@ -309,7 +331,150 @@
           <w:sz w:val="22"/>
           <w:szCs w:val="22"/>
         </w:rPr>
-        <w:t xml:space="preserve">The most challenging part of this deliverable is coming up with an optimal way to traverse the text file and store the longest word. We decide to use an external library called </w:t>
+        <w:t xml:space="preserve">The most challenging part of this deliverable is coming up with an optimal way to traverse the text file and store the longest word. </w:t>
+      </w:r>
+      <w:r>
+        <w:rPr>
+          <w:sz w:val="22"/>
+          <w:szCs w:val="22"/>
+        </w:rPr>
+        <w:t>Start</w:t>
+      </w:r>
+      <w:r>
+        <w:rPr>
+          <w:sz w:val="22"/>
+          <w:szCs w:val="22"/>
+        </w:rPr>
+        <w:t>ing</w:t>
+      </w:r>
+      <w:r>
+        <w:rPr>
+          <w:sz w:val="22"/>
+          <w:szCs w:val="22"/>
+        </w:rPr>
+        <w:t xml:space="preserve"> from every </w:t>
+      </w:r>
+      <w:r>
+        <w:rPr>
+          <w:sz w:val="22"/>
+          <w:szCs w:val="22"/>
+        </w:rPr>
+        <w:t>node and using permutation to find out all possible words are not an optimal choice</w:t>
+      </w:r>
+      <w:r>
+        <w:rPr>
+          <w:sz w:val="22"/>
+          <w:szCs w:val="22"/>
+        </w:rPr>
+        <w:t xml:space="preserve">. </w:t>
+      </w:r>
+      <w:r>
+        <w:rPr>
+          <w:sz w:val="22"/>
+          <w:szCs w:val="22"/>
+        </w:rPr>
+        <w:t xml:space="preserve">We designed </w:t>
+      </w:r>
+      <w:r>
+        <w:rPr>
+          <w:sz w:val="22"/>
+          <w:szCs w:val="22"/>
+        </w:rPr>
+        <w:t>our algorithm to speed up from 2</w:t>
+      </w:r>
+      <w:r>
+        <w:rPr>
+          <w:sz w:val="22"/>
+          <w:szCs w:val="22"/>
+        </w:rPr>
+        <w:t xml:space="preserve"> parts.</w:t>
+      </w:r>
+    </w:p>
+    <w:p>
+      <w:pPr>
+        <w:spacing w:line="480" w:lineRule="auto"/>
+        <w:ind w:firstLine="720"/>
+        <w:rPr>
+          <w:sz w:val="22"/>
+          <w:szCs w:val="22"/>
+        </w:rPr>
+      </w:pPr>
+      <w:r>
+        <w:rPr>
+          <w:sz w:val="22"/>
+          <w:szCs w:val="22"/>
+        </w:rPr>
+        <w:t>Part 1: B</w:t>
+      </w:r>
+      <w:r>
+        <w:rPr>
+          <w:sz w:val="22"/>
+          <w:szCs w:val="22"/>
+        </w:rPr>
+        <w:t>y observing the identity of acyclic graphs</w:t>
+      </w:r>
+      <w:r>
+        <w:rPr>
+          <w:sz w:val="22"/>
+          <w:szCs w:val="22"/>
+        </w:rPr>
+        <w:t xml:space="preserve"> and noticing the requirement that all words must only stop </w:t>
+      </w:r>
+      <w:r>
+        <w:rPr>
+          <w:sz w:val="22"/>
+          <w:szCs w:val="22"/>
+        </w:rPr>
+        <w:t xml:space="preserve">only </w:t>
+      </w:r>
+      <w:r>
+        <w:rPr>
+          <w:sz w:val="22"/>
+          <w:szCs w:val="22"/>
+        </w:rPr>
+        <w:t xml:space="preserve">at the end </w:t>
+      </w:r>
+      <w:r>
+        <w:rPr>
+          <w:sz w:val="22"/>
+          <w:szCs w:val="22"/>
+        </w:rPr>
+        <w:t>node</w:t>
+      </w:r>
+      <w:r>
+        <w:rPr>
+          <w:sz w:val="22"/>
+          <w:szCs w:val="22"/>
+        </w:rPr>
+        <w:t>, we</w:t>
+      </w:r>
+      <w:r>
+        <w:rPr>
+          <w:sz w:val="22"/>
+          <w:szCs w:val="22"/>
+        </w:rPr>
+        <w:t xml:space="preserve"> decide</w:t>
+      </w:r>
+      <w:r>
+        <w:rPr>
+          <w:sz w:val="22"/>
+          <w:szCs w:val="22"/>
+        </w:rPr>
+        <w:t>d</w:t>
+      </w:r>
+      <w:r>
+        <w:rPr>
+          <w:sz w:val="22"/>
+          <w:szCs w:val="22"/>
+        </w:rPr>
+        <w:t xml:space="preserve"> to </w:t>
+      </w:r>
+      <w:r>
+        <w:rPr>
+          <w:sz w:val="22"/>
+          <w:szCs w:val="22"/>
+        </w:rPr>
+        <w:t>build the tree from the end nodes (</w:t>
       </w:r>
       <w:proofErr w:type="spellStart"/>
       <w:r>
@@ -317,6 +482,260 @@
           <w:sz w:val="22"/>
           <w:szCs w:val="22"/>
         </w:rPr>
+        <w:t>nodes</w:t>
+      </w:r>
+      <w:proofErr w:type="spellEnd"/>
+      <w:r>
+        <w:rPr>
+          <w:sz w:val="22"/>
+          <w:szCs w:val="22"/>
+        </w:rPr>
+        <w:t xml:space="preserve"> that does not have edges to point to other nodes) </w:t>
+      </w:r>
+      <w:r>
+        <w:rPr>
+          <w:sz w:val="22"/>
+          <w:szCs w:val="22"/>
+        </w:rPr>
+        <w:t>and build the</w:t>
+      </w:r>
+      <w:r>
+        <w:rPr>
+          <w:sz w:val="22"/>
+          <w:szCs w:val="22"/>
+        </w:rPr>
+        <w:t xml:space="preserve"> DLB </w:t>
+      </w:r>
+      <w:proofErr w:type="spellStart"/>
+      <w:r>
+        <w:rPr>
+          <w:sz w:val="22"/>
+          <w:szCs w:val="22"/>
+        </w:rPr>
+        <w:t>trie</w:t>
+      </w:r>
+      <w:proofErr w:type="spellEnd"/>
+      <w:r>
+        <w:rPr>
+          <w:sz w:val="22"/>
+          <w:szCs w:val="22"/>
+        </w:rPr>
+        <w:t xml:space="preserve"> bottom up. </w:t>
+      </w:r>
+      <w:r>
+        <w:rPr>
+          <w:sz w:val="22"/>
+          <w:szCs w:val="22"/>
+        </w:rPr>
+        <w:t>This can save time by avoiding repeated routes. For example, i</w:t>
+      </w:r>
+      <w:r>
+        <w:rPr>
+          <w:sz w:val="22"/>
+          <w:szCs w:val="22"/>
+        </w:rPr>
+        <w:t>f using the naïve approach, after visiting</w:t>
+      </w:r>
+      <w:r>
+        <w:rPr>
+          <w:sz w:val="22"/>
+          <w:szCs w:val="22"/>
+        </w:rPr>
+        <w:t xml:space="preserve"> node A and go from</w:t>
+      </w:r>
+      <w:r>
+        <w:rPr>
+          <w:sz w:val="22"/>
+          <w:szCs w:val="22"/>
+        </w:rPr>
+        <w:t xml:space="preserve"> A-&gt;B-&gt;K-&gt;X-&gt;N…</w:t>
+      </w:r>
+      <w:r>
+        <w:rPr>
+          <w:sz w:val="22"/>
+          <w:szCs w:val="22"/>
+        </w:rPr>
+        <w:t>-&gt;W</w:t>
+      </w:r>
+      <w:r>
+        <w:rPr>
+          <w:sz w:val="22"/>
+          <w:szCs w:val="22"/>
+        </w:rPr>
+        <w:t>; but</w:t>
+      </w:r>
+      <w:r>
+        <w:rPr>
+          <w:sz w:val="22"/>
+          <w:szCs w:val="22"/>
+        </w:rPr>
+        <w:t xml:space="preserve"> when we visit </w:t>
+      </w:r>
+      <w:r>
+        <w:rPr>
+          <w:sz w:val="22"/>
+          <w:szCs w:val="22"/>
+        </w:rPr>
+        <w:t xml:space="preserve">node B, we have to go through B-&gt;K-&gt;X-&gt;N… -&gt;W </w:t>
+      </w:r>
+      <w:r>
+        <w:rPr>
+          <w:sz w:val="22"/>
+          <w:szCs w:val="22"/>
+        </w:rPr>
+        <w:t xml:space="preserve">all the way </w:t>
+      </w:r>
+      <w:r>
+        <w:rPr>
+          <w:sz w:val="22"/>
+          <w:szCs w:val="22"/>
+        </w:rPr>
+        <w:t>again. Instead</w:t>
+      </w:r>
+      <w:r>
+        <w:rPr>
+          <w:sz w:val="22"/>
+          <w:szCs w:val="22"/>
+        </w:rPr>
+        <w:t xml:space="preserve"> of this naïve approach</w:t>
+      </w:r>
+      <w:r>
+        <w:rPr>
+          <w:sz w:val="22"/>
+          <w:szCs w:val="22"/>
+        </w:rPr>
+        <w:t>, we used th</w:t>
+      </w:r>
+      <w:r>
+        <w:rPr>
+          <w:sz w:val="22"/>
+          <w:szCs w:val="22"/>
+        </w:rPr>
+        <w:t>e</w:t>
+      </w:r>
+      <w:r>
+        <w:rPr>
+          <w:sz w:val="22"/>
+          <w:szCs w:val="22"/>
+        </w:rPr>
+        <w:t xml:space="preserve"> end nodes as roots and build </w:t>
+      </w:r>
+      <w:r>
+        <w:rPr>
+          <w:sz w:val="22"/>
+          <w:szCs w:val="22"/>
+        </w:rPr>
+        <w:t>a</w:t>
+      </w:r>
+      <w:r>
+        <w:rPr>
+          <w:sz w:val="22"/>
+          <w:szCs w:val="22"/>
+        </w:rPr>
+        <w:t xml:space="preserve"> tree </w:t>
+      </w:r>
+      <w:r>
+        <w:rPr>
+          <w:sz w:val="22"/>
+          <w:szCs w:val="22"/>
+        </w:rPr>
+        <w:t xml:space="preserve">structure </w:t>
+      </w:r>
+      <w:r>
+        <w:rPr>
+          <w:sz w:val="22"/>
+          <w:szCs w:val="22"/>
+        </w:rPr>
+        <w:t xml:space="preserve">bottom up </w:t>
+      </w:r>
+      <w:r>
+        <w:rPr>
+          <w:sz w:val="22"/>
+          <w:szCs w:val="22"/>
+        </w:rPr>
+        <w:t>to</w:t>
+      </w:r>
+      <w:r>
+        <w:rPr>
+          <w:sz w:val="22"/>
+          <w:szCs w:val="22"/>
+        </w:rPr>
+        <w:t xml:space="preserve"> save some repeated routes. </w:t>
+      </w:r>
+    </w:p>
+    <w:p>
+      <w:pPr>
+        <w:spacing w:line="480" w:lineRule="auto"/>
+        <w:ind w:firstLine="720"/>
+        <w:rPr>
+          <w:sz w:val="22"/>
+          <w:szCs w:val="22"/>
+        </w:rPr>
+      </w:pPr>
+      <w:r>
+        <w:rPr>
+          <w:sz w:val="22"/>
+          <w:szCs w:val="22"/>
+        </w:rPr>
+        <w:t xml:space="preserve">Part 2: </w:t>
+      </w:r>
+      <w:r>
+        <w:rPr>
+          <w:sz w:val="22"/>
+          <w:szCs w:val="22"/>
+        </w:rPr>
+        <w:t xml:space="preserve">The easiest way to store and search from dictionaries is DLB </w:t>
+      </w:r>
+      <w:proofErr w:type="spellStart"/>
+      <w:r>
+        <w:rPr>
+          <w:sz w:val="22"/>
+          <w:szCs w:val="22"/>
+        </w:rPr>
+        <w:t>trie</w:t>
+      </w:r>
+      <w:proofErr w:type="spellEnd"/>
+      <w:r>
+        <w:rPr>
+          <w:sz w:val="22"/>
+          <w:szCs w:val="22"/>
+        </w:rPr>
+        <w:t>. In this project, w</w:t>
+      </w:r>
+      <w:r>
+        <w:rPr>
+          <w:sz w:val="22"/>
+          <w:szCs w:val="22"/>
+        </w:rPr>
+        <w:t xml:space="preserve">e </w:t>
+      </w:r>
+      <w:r>
+        <w:rPr>
+          <w:sz w:val="22"/>
+          <w:szCs w:val="22"/>
+        </w:rPr>
+        <w:t>use</w:t>
+      </w:r>
+      <w:r>
+        <w:rPr>
+          <w:sz w:val="22"/>
+          <w:szCs w:val="22"/>
+        </w:rPr>
+        <w:t>d</w:t>
+      </w:r>
+      <w:r>
+        <w:rPr>
+          <w:sz w:val="22"/>
+          <w:szCs w:val="22"/>
+        </w:rPr>
+        <w:t xml:space="preserve"> an external library called </w:t>
+      </w:r>
+      <w:proofErr w:type="spellStart"/>
+      <w:r>
+        <w:rPr>
+          <w:sz w:val="22"/>
+          <w:szCs w:val="22"/>
+        </w:rPr>
         <w:t>Trie</w:t>
       </w:r>
       <w:proofErr w:type="spellEnd"/>
@@ -325,35 +744,44 @@
           <w:sz w:val="22"/>
           <w:szCs w:val="22"/>
         </w:rPr>
-        <w:t xml:space="preserve">, which can </w:t>
-      </w:r>
-      <w:r>
-        <w:rPr>
-          <w:sz w:val="22"/>
-          <w:szCs w:val="22"/>
-        </w:rPr>
-        <w:t>translate</w:t>
-      </w:r>
-      <w:r>
-        <w:rPr>
-          <w:sz w:val="22"/>
-          <w:szCs w:val="22"/>
-        </w:rPr>
-        <w:t xml:space="preserve"> string in</w:t>
-      </w:r>
-      <w:r>
-        <w:rPr>
-          <w:sz w:val="22"/>
-          <w:szCs w:val="22"/>
-        </w:rPr>
-        <w:t>to</w:t>
-      </w:r>
-      <w:r>
-        <w:rPr>
-          <w:sz w:val="22"/>
-          <w:szCs w:val="22"/>
-        </w:rPr>
-        <w:t xml:space="preserve"> a tree (For more information, please go to </w:t>
+        <w:t xml:space="preserve">, which </w:t>
+      </w:r>
+      <w:r>
+        <w:rPr>
+          <w:sz w:val="22"/>
+          <w:szCs w:val="22"/>
+        </w:rPr>
+        <w:t xml:space="preserve">basically support a built </w:t>
+      </w:r>
+      <w:proofErr w:type="spellStart"/>
+      <w:r>
+        <w:rPr>
+          <w:sz w:val="22"/>
+          <w:szCs w:val="22"/>
+        </w:rPr>
+        <w:t>tr</w:t>
+      </w:r>
+      <w:r>
+        <w:rPr>
+          <w:sz w:val="22"/>
+          <w:szCs w:val="22"/>
+        </w:rPr>
+        <w:t>ie</w:t>
+      </w:r>
+      <w:proofErr w:type="spellEnd"/>
+      <w:r>
+        <w:rPr>
+          <w:sz w:val="22"/>
+          <w:szCs w:val="22"/>
+        </w:rPr>
+        <w:t xml:space="preserve"> data structure</w:t>
+      </w:r>
+      <w:r>
+        <w:rPr>
+          <w:sz w:val="22"/>
+          <w:szCs w:val="22"/>
+        </w:rPr>
+        <w:t xml:space="preserve"> (For more information, please go to </w:t>
       </w:r>
       <w:hyperlink r:id="rId7" w:history="1">
         <w:r>
@@ -362,23 +790,7 @@
             <w:sz w:val="22"/>
             <w:szCs w:val="22"/>
           </w:rPr>
-          <w:t>https://github.com/tyle</w:t>
-        </w:r>
-        <w:r>
-          <w:rPr>
-            <w:rStyle w:val="Hyperlink"/>
-            <w:sz w:val="22"/>
-            <w:szCs w:val="22"/>
-          </w:rPr>
-          <w:t>r</w:t>
-        </w:r>
-        <w:r>
-          <w:rPr>
-            <w:rStyle w:val="Hyperlink"/>
-            <w:sz w:val="22"/>
-            <w:szCs w:val="22"/>
-          </w:rPr>
-          <w:t>/trie</w:t>
+          <w:t>https://github.com/tyler/trie</w:t>
         </w:r>
       </w:hyperlink>
       <w:r>
@@ -400,6 +812,246 @@
           <w:sz w:val="22"/>
           <w:szCs w:val="22"/>
         </w:rPr>
+        <w:t>Since the order of the letters does not matter, i</w:t>
+      </w:r>
+      <w:r>
+        <w:rPr>
+          <w:sz w:val="22"/>
+          <w:szCs w:val="22"/>
+        </w:rPr>
+        <w:t xml:space="preserve">n order to </w:t>
+      </w:r>
+      <w:r>
+        <w:rPr>
+          <w:sz w:val="22"/>
+          <w:szCs w:val="22"/>
+        </w:rPr>
+        <w:t xml:space="preserve">reduce the size of the </w:t>
+      </w:r>
+      <w:proofErr w:type="spellStart"/>
+      <w:r>
+        <w:rPr>
+          <w:sz w:val="22"/>
+          <w:szCs w:val="22"/>
+        </w:rPr>
+        <w:t>trie</w:t>
+      </w:r>
+      <w:proofErr w:type="spellEnd"/>
+      <w:r>
+        <w:rPr>
+          <w:sz w:val="22"/>
+          <w:szCs w:val="22"/>
+        </w:rPr>
+        <w:t xml:space="preserve"> and </w:t>
+      </w:r>
+      <w:r>
+        <w:rPr>
+          <w:sz w:val="22"/>
+          <w:szCs w:val="22"/>
+        </w:rPr>
+        <w:t>make the DLB more effi</w:t>
+      </w:r>
+      <w:r>
+        <w:rPr>
+          <w:sz w:val="22"/>
+          <w:szCs w:val="22"/>
+        </w:rPr>
+        <w:t xml:space="preserve">cient, we decided to store </w:t>
+      </w:r>
+      <w:r>
+        <w:rPr>
+          <w:sz w:val="22"/>
+          <w:szCs w:val="22"/>
+        </w:rPr>
+        <w:t xml:space="preserve">words </w:t>
+      </w:r>
+      <w:r>
+        <w:rPr>
+          <w:sz w:val="22"/>
+          <w:szCs w:val="22"/>
+        </w:rPr>
+        <w:t xml:space="preserve">in alphabetically sorted fashion </w:t>
+      </w:r>
+      <w:r>
+        <w:rPr>
+          <w:sz w:val="22"/>
+          <w:szCs w:val="22"/>
+        </w:rPr>
+        <w:t>with extended ‘.’s for different words with same sorted result</w:t>
+      </w:r>
+      <w:r>
+        <w:rPr>
+          <w:sz w:val="22"/>
+          <w:szCs w:val="22"/>
+        </w:rPr>
+        <w:t xml:space="preserve"> (</w:t>
+      </w:r>
+      <w:r>
+        <w:rPr>
+          <w:sz w:val="22"/>
+          <w:szCs w:val="22"/>
+        </w:rPr>
+        <w:t>edge case</w:t>
+      </w:r>
+      <w:r>
+        <w:rPr>
+          <w:sz w:val="22"/>
+          <w:szCs w:val="22"/>
+        </w:rPr>
+        <w:t>s</w:t>
+      </w:r>
+      <w:r>
+        <w:rPr>
+          <w:sz w:val="22"/>
+          <w:szCs w:val="22"/>
+        </w:rPr>
+        <w:t xml:space="preserve"> for words </w:t>
+      </w:r>
+      <w:r>
+        <w:rPr>
+          <w:sz w:val="22"/>
+          <w:szCs w:val="22"/>
+        </w:rPr>
+        <w:t xml:space="preserve">like ‘tab’ and ‘bat’ </w:t>
+      </w:r>
+      <w:r>
+        <w:rPr>
+          <w:sz w:val="22"/>
+          <w:szCs w:val="22"/>
+        </w:rPr>
+        <w:t xml:space="preserve">that </w:t>
+      </w:r>
+      <w:r>
+        <w:rPr>
+          <w:sz w:val="22"/>
+          <w:szCs w:val="22"/>
+        </w:rPr>
+        <w:t xml:space="preserve">both end with </w:t>
+      </w:r>
+      <w:r>
+        <w:rPr>
+          <w:sz w:val="22"/>
+          <w:szCs w:val="22"/>
+        </w:rPr>
+        <w:t xml:space="preserve">same </w:t>
+      </w:r>
+      <w:r>
+        <w:rPr>
+          <w:sz w:val="22"/>
+          <w:szCs w:val="22"/>
+        </w:rPr>
+        <w:t xml:space="preserve">sorted </w:t>
+      </w:r>
+      <w:r>
+        <w:rPr>
+          <w:sz w:val="22"/>
+          <w:szCs w:val="22"/>
+        </w:rPr>
+        <w:t>form, in this case ‘</w:t>
+      </w:r>
+      <w:proofErr w:type="spellStart"/>
+      <w:r>
+        <w:rPr>
+          <w:sz w:val="22"/>
+          <w:szCs w:val="22"/>
+        </w:rPr>
+        <w:t>abt</w:t>
+      </w:r>
+      <w:proofErr w:type="spellEnd"/>
+      <w:r>
+        <w:rPr>
+          <w:sz w:val="22"/>
+          <w:szCs w:val="22"/>
+        </w:rPr>
+        <w:t>’</w:t>
+      </w:r>
+      <w:r>
+        <w:rPr>
+          <w:sz w:val="22"/>
+          <w:szCs w:val="22"/>
+        </w:rPr>
+        <w:t>)</w:t>
+      </w:r>
+      <w:r>
+        <w:rPr>
+          <w:sz w:val="22"/>
+          <w:szCs w:val="22"/>
+        </w:rPr>
+        <w:t xml:space="preserve">. </w:t>
+      </w:r>
+      <w:r>
+        <w:rPr>
+          <w:sz w:val="22"/>
+          <w:szCs w:val="22"/>
+        </w:rPr>
+        <w:t xml:space="preserve">When searching for words, we will also sort the ‘proposed words’ before handing it into the DLB </w:t>
+      </w:r>
+      <w:proofErr w:type="spellStart"/>
+      <w:r>
+        <w:rPr>
+          <w:sz w:val="22"/>
+          <w:szCs w:val="22"/>
+        </w:rPr>
+        <w:t>trie</w:t>
+      </w:r>
+      <w:proofErr w:type="spellEnd"/>
+      <w:r>
+        <w:rPr>
+          <w:sz w:val="22"/>
+          <w:szCs w:val="22"/>
+        </w:rPr>
+        <w:t>. We w</w:t>
+      </w:r>
+      <w:r>
+        <w:rPr>
+          <w:sz w:val="22"/>
+          <w:szCs w:val="22"/>
+        </w:rPr>
+        <w:t>ill</w:t>
+      </w:r>
+      <w:r>
+        <w:rPr>
+          <w:sz w:val="22"/>
+          <w:szCs w:val="22"/>
+        </w:rPr>
+        <w:t xml:space="preserve"> also check if there are other variable forms stored with extended ‘.’s</w:t>
+      </w:r>
+      <w:r>
+        <w:rPr>
+          <w:sz w:val="22"/>
+          <w:szCs w:val="22"/>
+        </w:rPr>
+        <w:t xml:space="preserve"> each time a temporary longest word is found</w:t>
+      </w:r>
+      <w:r>
+        <w:rPr>
+          <w:sz w:val="22"/>
+          <w:szCs w:val="22"/>
+        </w:rPr>
+        <w:t xml:space="preserve">. </w:t>
+      </w:r>
+    </w:p>
+    <w:p>
+      <w:pPr>
+        <w:spacing w:line="480" w:lineRule="auto"/>
+        <w:ind w:firstLine="720"/>
+        <w:rPr>
+          <w:sz w:val="22"/>
+          <w:szCs w:val="22"/>
+        </w:rPr>
+      </w:pPr>
+      <w:r>
+        <w:rPr>
+          <w:sz w:val="22"/>
+          <w:szCs w:val="22"/>
+        </w:rPr>
+        <w:t xml:space="preserve">Part 3: </w:t>
+      </w:r>
+      <w:r>
+        <w:rPr>
+          <w:sz w:val="22"/>
+          <w:szCs w:val="22"/>
+        </w:rPr>
         <w:t xml:space="preserve">We used </w:t>
       </w:r>
       <w:proofErr w:type="spellStart"/>
@@ -416,21 +1068,14 @@
           <w:sz w:val="22"/>
           <w:szCs w:val="22"/>
         </w:rPr>
-        <w:t xml:space="preserve"> to generate new input dictionary, which can be </w:t>
-      </w:r>
-      <w:r>
-        <w:rPr>
-          <w:sz w:val="22"/>
-          <w:szCs w:val="22"/>
-        </w:rPr>
-        <w:t xml:space="preserve">easily </w:t>
-      </w:r>
-      <w:r>
-        <w:rPr>
-          <w:sz w:val="22"/>
-          <w:szCs w:val="22"/>
-        </w:rPr>
-        <w:t xml:space="preserve">used to create </w:t>
+        <w:t xml:space="preserve"> to </w:t>
+      </w:r>
+      <w:r>
+        <w:rPr>
+          <w:sz w:val="22"/>
+          <w:szCs w:val="22"/>
+        </w:rPr>
+        <w:t xml:space="preserve">pre-build the DLB </w:t>
       </w:r>
       <w:proofErr w:type="spellStart"/>
       <w:r>
@@ -446,6 +1091,112 @@
           <w:sz w:val="22"/>
           <w:szCs w:val="22"/>
         </w:rPr>
+        <w:t xml:space="preserve"> </w:t>
+      </w:r>
+      <w:r>
+        <w:rPr>
+          <w:sz w:val="22"/>
+          <w:szCs w:val="22"/>
+        </w:rPr>
+        <w:t xml:space="preserve">ahead of time </w:t>
+      </w:r>
+      <w:r>
+        <w:rPr>
+          <w:sz w:val="22"/>
+          <w:szCs w:val="22"/>
+        </w:rPr>
+        <w:t xml:space="preserve">and store it in newlist.ba and </w:t>
+      </w:r>
+      <w:proofErr w:type="spellStart"/>
+      <w:proofErr w:type="gramStart"/>
+      <w:r>
+        <w:rPr>
+          <w:sz w:val="22"/>
+          <w:szCs w:val="22"/>
+        </w:rPr>
+        <w:t>newlist.tail</w:t>
+      </w:r>
+      <w:proofErr w:type="spellEnd"/>
+      <w:proofErr w:type="gramEnd"/>
+      <w:r>
+        <w:rPr>
+          <w:sz w:val="22"/>
+          <w:szCs w:val="22"/>
+        </w:rPr>
+        <w:t>, which can be</w:t>
+      </w:r>
+      <w:r>
+        <w:rPr>
+          <w:sz w:val="22"/>
+          <w:szCs w:val="22"/>
+        </w:rPr>
+        <w:t xml:space="preserve"> </w:t>
+      </w:r>
+      <w:r>
+        <w:rPr>
+          <w:sz w:val="22"/>
+          <w:szCs w:val="22"/>
+        </w:rPr>
+        <w:t>read</w:t>
+      </w:r>
+      <w:r>
+        <w:rPr>
+          <w:sz w:val="22"/>
+          <w:szCs w:val="22"/>
+        </w:rPr>
+        <w:t xml:space="preserve"> </w:t>
+      </w:r>
+      <w:r>
+        <w:rPr>
+          <w:sz w:val="22"/>
+          <w:szCs w:val="22"/>
+        </w:rPr>
+        <w:t xml:space="preserve">by </w:t>
+      </w:r>
+      <w:proofErr w:type="spellStart"/>
+      <w:r>
+        <w:rPr>
+          <w:sz w:val="22"/>
+          <w:szCs w:val="22"/>
+        </w:rPr>
+        <w:t>word_finder.rb</w:t>
+      </w:r>
+      <w:proofErr w:type="spellEnd"/>
+      <w:r>
+        <w:rPr>
+          <w:sz w:val="22"/>
+          <w:szCs w:val="22"/>
+        </w:rPr>
+        <w:t xml:space="preserve"> </w:t>
+      </w:r>
+      <w:r>
+        <w:rPr>
+          <w:sz w:val="22"/>
+          <w:szCs w:val="22"/>
+        </w:rPr>
+        <w:t xml:space="preserve">to create </w:t>
+      </w:r>
+      <w:r>
+        <w:rPr>
+          <w:sz w:val="22"/>
+          <w:szCs w:val="22"/>
+        </w:rPr>
+        <w:t xml:space="preserve">the </w:t>
+      </w:r>
+      <w:proofErr w:type="spellStart"/>
+      <w:r>
+        <w:rPr>
+          <w:sz w:val="22"/>
+          <w:szCs w:val="22"/>
+        </w:rPr>
+        <w:t>trie</w:t>
+      </w:r>
+      <w:proofErr w:type="spellEnd"/>
+      <w:r>
+        <w:rPr>
+          <w:sz w:val="22"/>
+          <w:szCs w:val="22"/>
+        </w:rPr>
         <w:t xml:space="preserve"> object.</w:t>
       </w:r>
       <w:r>
@@ -455,12 +1206,211 @@
         </w:rPr>
         <w:t xml:space="preserve"> </w:t>
       </w:r>
-      <w:r>
-        <w:rPr>
-          <w:sz w:val="22"/>
-          <w:szCs w:val="22"/>
-        </w:rPr>
-        <w:t xml:space="preserve">Based on the result of our flame graph shows, the methods which took up the most CPU time were used to generate the graph itself. Therefore, the improvement we made is simply remove the </w:t>
+    </w:p>
+    <w:p>
+      <w:pPr>
+        <w:spacing w:line="480" w:lineRule="auto"/>
+        <w:ind w:firstLine="720"/>
+        <w:rPr>
+          <w:sz w:val="22"/>
+          <w:szCs w:val="22"/>
+        </w:rPr>
+      </w:pPr>
+      <w:r>
+        <w:rPr>
+          <w:sz w:val="22"/>
+          <w:szCs w:val="22"/>
+        </w:rPr>
+        <w:t>Part 4: To make the sorting of wo</w:t>
+      </w:r>
+      <w:r>
+        <w:rPr>
+          <w:sz w:val="22"/>
+          <w:szCs w:val="22"/>
+        </w:rPr>
+        <w:t xml:space="preserve">rds more efficient, we built a special version of insertion sort. Insertion sort is one of the best sorting algorithms for small arrays (many quick sort </w:t>
+      </w:r>
+      <w:r>
+        <w:rPr>
+          <w:sz w:val="22"/>
+          <w:szCs w:val="22"/>
+        </w:rPr>
+        <w:t>implementations</w:t>
+      </w:r>
+      <w:r>
+        <w:rPr>
+          <w:sz w:val="22"/>
+          <w:szCs w:val="22"/>
+        </w:rPr>
+        <w:t xml:space="preserve"> use insertion sort for small arrays). It was further optimized for our use case because the sorted words were </w:t>
+      </w:r>
+      <w:r>
+        <w:rPr>
+          <w:sz w:val="22"/>
+          <w:szCs w:val="22"/>
+        </w:rPr>
+        <w:lastRenderedPageBreak/>
+        <w:t>grown from roots, thus each time it would only insert one letter into a</w:t>
+      </w:r>
+      <w:r>
+        <w:rPr>
+          <w:sz w:val="22"/>
+          <w:szCs w:val="22"/>
+        </w:rPr>
+        <w:t>n already</w:t>
+      </w:r>
+      <w:r>
+        <w:rPr>
+          <w:sz w:val="22"/>
+          <w:szCs w:val="22"/>
+        </w:rPr>
+        <w:t xml:space="preserve"> sorted string. </w:t>
+      </w:r>
+      <w:r>
+        <w:rPr>
+          <w:sz w:val="22"/>
+          <w:szCs w:val="22"/>
+        </w:rPr>
+        <w:t>So,</w:t>
+      </w:r>
+      <w:r>
+        <w:rPr>
+          <w:sz w:val="22"/>
+          <w:szCs w:val="22"/>
+        </w:rPr>
+        <w:t xml:space="preserve"> we only need to do one round of ‘insertion’ of the insertion sort.</w:t>
+      </w:r>
+    </w:p>
+    <w:p>
+      <w:pPr>
+        <w:spacing w:line="480" w:lineRule="auto"/>
+        <w:ind w:firstLine="720"/>
+        <w:rPr>
+          <w:sz w:val="22"/>
+          <w:szCs w:val="22"/>
+        </w:rPr>
+      </w:pPr>
+      <w:r>
+        <w:rPr>
+          <w:sz w:val="22"/>
+          <w:szCs w:val="22"/>
+        </w:rPr>
+        <w:t>For testing, we</w:t>
+      </w:r>
+      <w:r>
+        <w:rPr>
+          <w:sz w:val="22"/>
+          <w:szCs w:val="22"/>
+        </w:rPr>
+        <w:t xml:space="preserve"> also</w:t>
+      </w:r>
+      <w:r>
+        <w:rPr>
+          <w:sz w:val="22"/>
+          <w:szCs w:val="22"/>
+        </w:rPr>
+        <w:t xml:space="preserve"> tested edge cases on different inputs of the program</w:t>
+      </w:r>
+      <w:r>
+        <w:rPr>
+          <w:sz w:val="22"/>
+          <w:szCs w:val="22"/>
+        </w:rPr>
+        <w:t xml:space="preserve"> </w:t>
+      </w:r>
+      <w:r>
+        <w:rPr>
+          <w:sz w:val="22"/>
+          <w:szCs w:val="22"/>
+        </w:rPr>
+        <w:t>(no input argument,</w:t>
+      </w:r>
+      <w:r>
+        <w:rPr>
+          <w:sz w:val="22"/>
+          <w:szCs w:val="22"/>
+        </w:rPr>
+        <w:t xml:space="preserve"> one invalid argument,</w:t>
+      </w:r>
+      <w:r>
+        <w:rPr>
+          <w:sz w:val="22"/>
+          <w:szCs w:val="22"/>
+        </w:rPr>
+        <w:t xml:space="preserve"> more than one input arguments)</w:t>
+      </w:r>
+      <w:r>
+        <w:rPr>
+          <w:sz w:val="22"/>
+          <w:szCs w:val="22"/>
+        </w:rPr>
+        <w:t xml:space="preserve">. </w:t>
+      </w:r>
+    </w:p>
+    <w:p>
+      <w:pPr>
+        <w:spacing w:line="480" w:lineRule="auto"/>
+        <w:ind w:firstLine="720"/>
+        <w:rPr>
+          <w:sz w:val="22"/>
+          <w:szCs w:val="22"/>
+        </w:rPr>
+      </w:pPr>
+      <w:r>
+        <w:rPr>
+          <w:sz w:val="22"/>
+          <w:szCs w:val="22"/>
+        </w:rPr>
+        <w:t>T</w:t>
+      </w:r>
+      <w:r>
+        <w:rPr>
+          <w:sz w:val="22"/>
+          <w:szCs w:val="22"/>
+        </w:rPr>
+        <w:t>he result of our flame</w:t>
+      </w:r>
+      <w:r>
+        <w:rPr>
+          <w:sz w:val="22"/>
+          <w:szCs w:val="22"/>
+        </w:rPr>
+        <w:t xml:space="preserve"> graph showed that</w:t>
+      </w:r>
+      <w:r>
+        <w:rPr>
+          <w:sz w:val="22"/>
+          <w:szCs w:val="22"/>
+        </w:rPr>
+        <w:t xml:space="preserve"> the methods which took up the most CPU time were used to generate the </w:t>
+      </w:r>
+      <w:r>
+        <w:rPr>
+          <w:sz w:val="22"/>
+          <w:szCs w:val="22"/>
+        </w:rPr>
+        <w:t xml:space="preserve">flame </w:t>
+      </w:r>
+      <w:r>
+        <w:rPr>
+          <w:sz w:val="22"/>
+          <w:szCs w:val="22"/>
+        </w:rPr>
+        <w:t xml:space="preserve">graph itself. Therefore, the </w:t>
+      </w:r>
+      <w:r>
+        <w:rPr>
+          <w:sz w:val="22"/>
+          <w:szCs w:val="22"/>
+        </w:rPr>
+        <w:t xml:space="preserve">first </w:t>
+      </w:r>
+      <w:r>
+        <w:rPr>
+          <w:sz w:val="22"/>
+          <w:szCs w:val="22"/>
+        </w:rPr>
+        <w:t xml:space="preserve">improvement we made is simply remove the </w:t>
       </w:r>
       <w:proofErr w:type="spellStart"/>
       <w:r>
@@ -476,17 +1426,168 @@
           <w:sz w:val="22"/>
           <w:szCs w:val="22"/>
         </w:rPr>
-        <w:t xml:space="preserve"> code.</w:t>
+        <w:t xml:space="preserve"> code. </w:t>
+      </w:r>
+      <w:r>
+        <w:rPr>
+          <w:sz w:val="22"/>
+          <w:szCs w:val="22"/>
+        </w:rPr>
+        <w:t xml:space="preserve">Second largest portion of the CPU time was spent on helper methods, which is </w:t>
+      </w:r>
+      <w:r>
+        <w:rPr>
+          <w:sz w:val="22"/>
+          <w:szCs w:val="22"/>
+        </w:rPr>
+        <w:t xml:space="preserve">likely to be </w:t>
+      </w:r>
+      <w:r>
+        <w:rPr>
+          <w:sz w:val="22"/>
+          <w:szCs w:val="22"/>
+        </w:rPr>
+        <w:t xml:space="preserve">the </w:t>
+      </w:r>
+      <w:proofErr w:type="spellStart"/>
+      <w:r>
+        <w:rPr>
+          <w:sz w:val="22"/>
+          <w:szCs w:val="22"/>
+        </w:rPr>
+        <w:t>insert_</w:t>
+      </w:r>
+      <w:r>
+        <w:rPr>
+          <w:sz w:val="22"/>
+          <w:szCs w:val="22"/>
+        </w:rPr>
+        <w:t>sort</w:t>
+      </w:r>
+      <w:proofErr w:type="spellEnd"/>
+      <w:r>
+        <w:rPr>
+          <w:sz w:val="22"/>
+          <w:szCs w:val="22"/>
+        </w:rPr>
+        <w:t xml:space="preserve"> or the </w:t>
+      </w:r>
+      <w:proofErr w:type="spellStart"/>
+      <w:r>
+        <w:rPr>
+          <w:sz w:val="22"/>
+          <w:szCs w:val="22"/>
+        </w:rPr>
+        <w:t>read_dictionary</w:t>
+      </w:r>
+      <w:proofErr w:type="spellEnd"/>
+      <w:r>
+        <w:rPr>
+          <w:sz w:val="22"/>
+          <w:szCs w:val="22"/>
+        </w:rPr>
+        <w:t xml:space="preserve"> method</w:t>
+      </w:r>
+      <w:r>
+        <w:rPr>
+          <w:sz w:val="22"/>
+          <w:szCs w:val="22"/>
+        </w:rPr>
+        <w:t xml:space="preserve">. However, there is not much to improve on </w:t>
+      </w:r>
+      <w:r>
+        <w:rPr>
+          <w:sz w:val="22"/>
+          <w:szCs w:val="22"/>
+        </w:rPr>
+        <w:t>the sort method</w:t>
+      </w:r>
+      <w:r>
+        <w:rPr>
+          <w:sz w:val="22"/>
+          <w:szCs w:val="22"/>
+        </w:rPr>
+        <w:t xml:space="preserve"> because </w:t>
+      </w:r>
+      <w:r>
+        <w:rPr>
+          <w:sz w:val="22"/>
+          <w:szCs w:val="22"/>
+        </w:rPr>
+        <w:t xml:space="preserve">even if we know where to insert the new letter ahead of time, making space for the letter in the array will have the same runtime as one round of ‘insertion’ in insertion sort. </w:t>
+      </w:r>
+      <w:proofErr w:type="spellStart"/>
+      <w:r>
+        <w:rPr>
+          <w:sz w:val="22"/>
+          <w:szCs w:val="22"/>
+        </w:rPr>
+        <w:t>Read_dictionary</w:t>
+      </w:r>
+      <w:proofErr w:type="spellEnd"/>
+      <w:r>
+        <w:rPr>
+          <w:sz w:val="22"/>
+          <w:szCs w:val="22"/>
+        </w:rPr>
+        <w:t xml:space="preserve"> also does not have much to improve because it simply calls the </w:t>
+      </w:r>
+      <w:proofErr w:type="spellStart"/>
+      <w:r>
+        <w:rPr>
+          <w:sz w:val="22"/>
+          <w:szCs w:val="22"/>
+        </w:rPr>
+        <w:t>File.read</w:t>
+      </w:r>
+      <w:proofErr w:type="spellEnd"/>
+      <w:r>
+        <w:rPr>
+          <w:sz w:val="22"/>
+          <w:szCs w:val="22"/>
+        </w:rPr>
+        <w:t xml:space="preserve">() function from the standard library. </w:t>
+      </w:r>
+    </w:p>
+    <w:p>
+      <w:pPr>
+        <w:spacing w:line="480" w:lineRule="auto"/>
+        <w:ind w:firstLine="720"/>
+        <w:rPr>
+          <w:sz w:val="22"/>
+          <w:szCs w:val="22"/>
+        </w:rPr>
+      </w:pPr>
+      <w:r>
+        <w:rPr>
+          <w:sz w:val="22"/>
+          <w:szCs w:val="22"/>
+        </w:rPr>
+        <w:t xml:space="preserve">The initial real runtime for initial commit is 0.142 seconds on average for ultra large graph, and 0.140 seconds </w:t>
+      </w:r>
+      <w:r>
+        <w:rPr>
+          <w:sz w:val="22"/>
+          <w:szCs w:val="22"/>
+        </w:rPr>
+        <w:t xml:space="preserve">on average </w:t>
+      </w:r>
+      <w:r>
+        <w:rPr>
+          <w:sz w:val="22"/>
+          <w:szCs w:val="22"/>
+        </w:rPr>
+        <w:t xml:space="preserve">for revised commit. </w:t>
+      </w:r>
+      <w:r>
+        <w:rPr>
+          <w:sz w:val="22"/>
+          <w:szCs w:val="22"/>
+        </w:rPr>
+        <w:t xml:space="preserve">Improvement of 0.02 seconds is significant recalling that even the runtime for small graphs are above 0.130 seconds in both version. </w:t>
       </w:r>
       <w:bookmarkStart w:id="0" w:name="_GoBack"/>
       <w:bookmarkEnd w:id="0"/>
-      <w:r>
-        <w:rPr>
-          <w:sz w:val="22"/>
-          <w:szCs w:val="22"/>
-        </w:rPr>
-        <w:t xml:space="preserve"> </w:t>
-      </w:r>
     </w:p>
     <w:p>
       <w:pPr>
@@ -579,94 +1680,6 @@
     <w:p>
       <w:pPr>
         <w:spacing w:line="480" w:lineRule="auto"/>
-        <w:jc w:val="center"/>
-        <w:rPr>
-          <w:b/>
-          <w:sz w:val="28"/>
-          <w:szCs w:val="28"/>
-        </w:rPr>
-      </w:pPr>
-    </w:p>
-    <w:p>
-      <w:pPr>
-        <w:spacing w:line="480" w:lineRule="auto"/>
-        <w:jc w:val="center"/>
-        <w:rPr>
-          <w:b/>
-          <w:sz w:val="28"/>
-          <w:szCs w:val="28"/>
-        </w:rPr>
-      </w:pPr>
-    </w:p>
-    <w:p>
-      <w:pPr>
-        <w:spacing w:line="480" w:lineRule="auto"/>
-        <w:jc w:val="center"/>
-        <w:rPr>
-          <w:b/>
-          <w:sz w:val="28"/>
-          <w:szCs w:val="28"/>
-        </w:rPr>
-      </w:pPr>
-    </w:p>
-    <w:p>
-      <w:pPr>
-        <w:spacing w:line="480" w:lineRule="auto"/>
-        <w:jc w:val="center"/>
-        <w:rPr>
-          <w:b/>
-          <w:sz w:val="28"/>
-          <w:szCs w:val="28"/>
-        </w:rPr>
-      </w:pPr>
-    </w:p>
-    <w:p>
-      <w:pPr>
-        <w:spacing w:line="480" w:lineRule="auto"/>
-        <w:jc w:val="center"/>
-        <w:rPr>
-          <w:b/>
-          <w:sz w:val="28"/>
-          <w:szCs w:val="28"/>
-        </w:rPr>
-      </w:pPr>
-    </w:p>
-    <w:p>
-      <w:pPr>
-        <w:spacing w:line="480" w:lineRule="auto"/>
-        <w:rPr>
-          <w:b/>
-          <w:sz w:val="28"/>
-          <w:szCs w:val="28"/>
-        </w:rPr>
-      </w:pPr>
-    </w:p>
-    <w:p>
-      <w:pPr>
-        <w:spacing w:line="480" w:lineRule="auto"/>
-        <w:jc w:val="center"/>
-        <w:rPr>
-          <w:b/>
-          <w:sz w:val="28"/>
-          <w:szCs w:val="28"/>
-        </w:rPr>
-      </w:pPr>
-    </w:p>
-    <w:p>
-      <w:pPr>
-        <w:spacing w:line="480" w:lineRule="auto"/>
-        <w:jc w:val="center"/>
-        <w:rPr>
-          <w:b/>
-          <w:sz w:val="28"/>
-          <w:szCs w:val="28"/>
-        </w:rPr>
-      </w:pPr>
-    </w:p>
-    <w:p>
-      <w:pPr>
-        <w:spacing w:line="480" w:lineRule="auto"/>
-        <w:jc w:val="center"/>
         <w:rPr>
           <w:b/>
           <w:sz w:val="28"/>
@@ -787,7 +1800,7 @@
 </file>
 
 <file path=word/endnotes.xml><?xml version="1.0" encoding="utf-8"?>
-<w:endnotes xmlns:wpc="http://schemas.microsoft.com/office/word/2010/wordprocessingCanvas" xmlns:cx="http://schemas.microsoft.com/office/drawing/2014/chartex" xmlns:cx1="http://schemas.microsoft.com/office/drawing/2015/9/8/chartex" xmlns:cx2="http://schemas.microsoft.com/office/drawing/2015/10/21/chartex" xmlns:cx3="http://schemas.microsoft.com/office/drawing/2016/5/9/chartex" xmlns:cx4="http://schemas.microsoft.com/office/drawing/2016/5/10/chartex" xmlns:cx5="http://schemas.microsoft.com/office/drawing/2016/5/11/chartex" xmlns:cx6="http://schemas.microsoft.com/office/drawing/2016/5/12/chartex" xmlns:cx7="http://schemas.microsoft.com/office/drawing/2016/5/13/chartex" xmlns:cx8="http://schemas.microsoft.com/office/drawing/2016/5/14/chartex" xmlns:mc="http://schemas.openxmlformats.org/markup-compatibility/2006" xmlns:aink="http://schemas.microsoft.com/office/drawing/2016/ink" xmlns:am3d="http://schemas.microsoft.com/office/drawing/2017/model3d" xmlns:o="urn:schemas-microsoft-com:office:office" xmlns:r="http://schemas.openxmlformats.org/officeDocument/2006/relationships" xmlns:m="http://schemas.openxmlformats.org/officeDocument/2006/math" xmlns:v="urn:schemas-microsoft-com:vml" xmlns:wp14="http://schemas.microsoft.com/office/word/2010/wordprocessingDrawing" xmlns:wp="http://schemas.openxmlformats.org/drawingml/2006/wordprocessingDrawing" xmlns:w10="urn:schemas-microsoft-com:office:word" xmlns:w="http://schemas.openxmlformats.org/wordprocessingml/2006/main" xmlns:w14="http://schemas.microsoft.com/office/word/2010/wordml" xmlns:w15="http://schemas.microsoft.com/office/word/2012/wordml" xmlns:w16cid="http://schemas.microsoft.com/office/word/2016/wordml/cid" xmlns:w16se="http://schemas.microsoft.com/office/word/2015/wordml/symex" xmlns:wpg="http://schemas.microsoft.com/office/word/2010/wordprocessingGroup" xmlns:wpi="http://schemas.microsoft.com/office/word/2010/wordprocessingInk" xmlns:wne="http://schemas.microsoft.com/office/word/2006/wordml" xmlns:wps="http://schemas.microsoft.com/office/word/2010/wordprocessingShape" mc:Ignorable="w14 w15 w16se w16cid wp14">
+<w:endnotes xmlns:wpc="http://schemas.microsoft.com/office/word/2010/wordprocessingCanvas" xmlns:mo="http://schemas.microsoft.com/office/mac/office/2008/main" xmlns:mc="http://schemas.openxmlformats.org/markup-compatibility/2006" xmlns:mv="urn:schemas-microsoft-com:mac:vml" xmlns:o="urn:schemas-microsoft-com:office:office" xmlns:r="http://schemas.openxmlformats.org/officeDocument/2006/relationships" xmlns:m="http://schemas.openxmlformats.org/officeDocument/2006/math" xmlns:v="urn:schemas-microsoft-com:vml" xmlns:wp14="http://schemas.microsoft.com/office/word/2010/wordprocessingDrawing" xmlns:wp="http://schemas.openxmlformats.org/drawingml/2006/wordprocessingDrawing" xmlns:w10="urn:schemas-microsoft-com:office:word" xmlns:w="http://schemas.openxmlformats.org/wordprocessingml/2006/main" xmlns:w14="http://schemas.microsoft.com/office/word/2010/wordml" xmlns:w15="http://schemas.microsoft.com/office/word/2012/wordml" xmlns:wpg="http://schemas.microsoft.com/office/word/2010/wordprocessingGroup" xmlns:wpi="http://schemas.microsoft.com/office/word/2010/wordprocessingInk" xmlns:wne="http://schemas.microsoft.com/office/word/2006/wordml" xmlns:wps="http://schemas.microsoft.com/office/word/2010/wordprocessingShape" mc:Ignorable="w14 w15 wp14">
   <w:endnote w:type="separator" w:id="-1">
     <w:p>
       <w:r>
@@ -806,7 +1819,7 @@
 </file>
 
 <file path=word/footnotes.xml><?xml version="1.0" encoding="utf-8"?>
-<w:footnotes xmlns:wpc="http://schemas.microsoft.com/office/word/2010/wordprocessingCanvas" xmlns:cx="http://schemas.microsoft.com/office/drawing/2014/chartex" xmlns:cx1="http://schemas.microsoft.com/office/drawing/2015/9/8/chartex" xmlns:cx2="http://schemas.microsoft.com/office/drawing/2015/10/21/chartex" xmlns:cx3="http://schemas.microsoft.com/office/drawing/2016/5/9/chartex" xmlns:cx4="http://schemas.microsoft.com/office/drawing/2016/5/10/chartex" xmlns:cx5="http://schemas.microsoft.com/office/drawing/2016/5/11/chartex" xmlns:cx6="http://schemas.microsoft.com/office/drawing/2016/5/12/chartex" xmlns:cx7="http://schemas.microsoft.com/office/drawing/2016/5/13/chartex" xmlns:cx8="http://schemas.microsoft.com/office/drawing/2016/5/14/chartex" xmlns:mc="http://schemas.openxmlformats.org/markup-compatibility/2006" xmlns:aink="http://schemas.microsoft.com/office/drawing/2016/ink" xmlns:am3d="http://schemas.microsoft.com/office/drawing/2017/model3d" xmlns:o="urn:schemas-microsoft-com:office:office" xmlns:r="http://schemas.openxmlformats.org/officeDocument/2006/relationships" xmlns:m="http://schemas.openxmlformats.org/officeDocument/2006/math" xmlns:v="urn:schemas-microsoft-com:vml" xmlns:wp14="http://schemas.microsoft.com/office/word/2010/wordprocessingDrawing" xmlns:wp="http://schemas.openxmlformats.org/drawingml/2006/wordprocessingDrawing" xmlns:w10="urn:schemas-microsoft-com:office:word" xmlns:w="http://schemas.openxmlformats.org/wordprocessingml/2006/main" xmlns:w14="http://schemas.microsoft.com/office/word/2010/wordml" xmlns:w15="http://schemas.microsoft.com/office/word/2012/wordml" xmlns:w16cid="http://schemas.microsoft.com/office/word/2016/wordml/cid" xmlns:w16se="http://schemas.microsoft.com/office/word/2015/wordml/symex" xmlns:wpg="http://schemas.microsoft.com/office/word/2010/wordprocessingGroup" xmlns:wpi="http://schemas.microsoft.com/office/word/2010/wordprocessingInk" xmlns:wne="http://schemas.microsoft.com/office/word/2006/wordml" xmlns:wps="http://schemas.microsoft.com/office/word/2010/wordprocessingShape" mc:Ignorable="w14 w15 w16se w16cid wp14">
+<w:footnotes xmlns:wpc="http://schemas.microsoft.com/office/word/2010/wordprocessingCanvas" xmlns:mo="http://schemas.microsoft.com/office/mac/office/2008/main" xmlns:mc="http://schemas.openxmlformats.org/markup-compatibility/2006" xmlns:mv="urn:schemas-microsoft-com:mac:vml" xmlns:o="urn:schemas-microsoft-com:office:office" xmlns:r="http://schemas.openxmlformats.org/officeDocument/2006/relationships" xmlns:m="http://schemas.openxmlformats.org/officeDocument/2006/math" xmlns:v="urn:schemas-microsoft-com:vml" xmlns:wp14="http://schemas.microsoft.com/office/word/2010/wordprocessingDrawing" xmlns:wp="http://schemas.openxmlformats.org/drawingml/2006/wordprocessingDrawing" xmlns:w10="urn:schemas-microsoft-com:office:word" xmlns:w="http://schemas.openxmlformats.org/wordprocessingml/2006/main" xmlns:w14="http://schemas.microsoft.com/office/word/2010/wordml" xmlns:w15="http://schemas.microsoft.com/office/word/2012/wordml" xmlns:wpg="http://schemas.microsoft.com/office/word/2010/wordprocessingGroup" xmlns:wpi="http://schemas.microsoft.com/office/word/2010/wordprocessingInk" xmlns:wne="http://schemas.microsoft.com/office/word/2006/wordml" xmlns:wps="http://schemas.microsoft.com/office/word/2010/wordprocessingShape" mc:Ignorable="w14 w15 wp14">
   <w:footnote w:type="separator" w:id="-1">
     <w:p>
       <w:r>
@@ -825,7 +1838,7 @@
 </file>
 
 <file path=word/header1.xml><?xml version="1.0" encoding="utf-8"?>
-<w:hdr xmlns:wpc="http://schemas.microsoft.com/office/word/2010/wordprocessingCanvas" xmlns:cx="http://schemas.microsoft.com/office/drawing/2014/chartex" xmlns:cx1="http://schemas.microsoft.com/office/drawing/2015/9/8/chartex" xmlns:cx2="http://schemas.microsoft.com/office/drawing/2015/10/21/chartex" xmlns:cx3="http://schemas.microsoft.com/office/drawing/2016/5/9/chartex" xmlns:cx4="http://schemas.microsoft.com/office/drawing/2016/5/10/chartex" xmlns:cx5="http://schemas.microsoft.com/office/drawing/2016/5/11/chartex" xmlns:cx6="http://schemas.microsoft.com/office/drawing/2016/5/12/chartex" xmlns:cx7="http://schemas.microsoft.com/office/drawing/2016/5/13/chartex" xmlns:cx8="http://schemas.microsoft.com/office/drawing/2016/5/14/chartex" xmlns:mc="http://schemas.openxmlformats.org/markup-compatibility/2006" xmlns:aink="http://schemas.microsoft.com/office/drawing/2016/ink" xmlns:am3d="http://schemas.microsoft.com/office/drawing/2017/model3d" xmlns:o="urn:schemas-microsoft-com:office:office" xmlns:r="http://schemas.openxmlformats.org/officeDocument/2006/relationships" xmlns:m="http://schemas.openxmlformats.org/officeDocument/2006/math" xmlns:v="urn:schemas-microsoft-com:vml" xmlns:wp14="http://schemas.microsoft.com/office/word/2010/wordprocessingDrawing" xmlns:wp="http://schemas.openxmlformats.org/drawingml/2006/wordprocessingDrawing" xmlns:w10="urn:schemas-microsoft-com:office:word" xmlns:w="http://schemas.openxmlformats.org/wordprocessingml/2006/main" xmlns:w14="http://schemas.microsoft.com/office/word/2010/wordml" xmlns:w15="http://schemas.microsoft.com/office/word/2012/wordml" xmlns:w16cid="http://schemas.microsoft.com/office/word/2016/wordml/cid" xmlns:w16se="http://schemas.microsoft.com/office/word/2015/wordml/symex" xmlns:wpg="http://schemas.microsoft.com/office/word/2010/wordprocessingGroup" xmlns:wpi="http://schemas.microsoft.com/office/word/2010/wordprocessingInk" xmlns:wne="http://schemas.microsoft.com/office/word/2006/wordml" xmlns:wps="http://schemas.microsoft.com/office/word/2010/wordprocessingShape" mc:Ignorable="w14 w15 w16se w16cid wp14">
+<w:hdr xmlns:wpc="http://schemas.microsoft.com/office/word/2010/wordprocessingCanvas" xmlns:mo="http://schemas.microsoft.com/office/mac/office/2008/main" xmlns:mc="http://schemas.openxmlformats.org/markup-compatibility/2006" xmlns:mv="urn:schemas-microsoft-com:mac:vml" xmlns:o="urn:schemas-microsoft-com:office:office" xmlns:r="http://schemas.openxmlformats.org/officeDocument/2006/relationships" xmlns:m="http://schemas.openxmlformats.org/officeDocument/2006/math" xmlns:v="urn:schemas-microsoft-com:vml" xmlns:wp14="http://schemas.microsoft.com/office/word/2010/wordprocessingDrawing" xmlns:wp="http://schemas.openxmlformats.org/drawingml/2006/wordprocessingDrawing" xmlns:w10="urn:schemas-microsoft-com:office:word" xmlns:w="http://schemas.openxmlformats.org/wordprocessingml/2006/main" xmlns:w14="http://schemas.microsoft.com/office/word/2010/wordml" xmlns:w15="http://schemas.microsoft.com/office/word/2012/wordml" xmlns:wpg="http://schemas.microsoft.com/office/word/2010/wordprocessingGroup" xmlns:wpi="http://schemas.microsoft.com/office/word/2010/wordprocessingInk" xmlns:wne="http://schemas.microsoft.com/office/word/2006/wordml" xmlns:wps="http://schemas.microsoft.com/office/word/2010/wordprocessingShape" mc:Ignorable="w14 w15 wp14">
   <w:p>
     <w:pPr>
       <w:pBdr>
@@ -866,7 +1879,7 @@
 </file>
 
 <file path=word/header2.xml><?xml version="1.0" encoding="utf-8"?>
-<w:hdr xmlns:wpc="http://schemas.microsoft.com/office/word/2010/wordprocessingCanvas" xmlns:cx="http://schemas.microsoft.com/office/drawing/2014/chartex" xmlns:cx1="http://schemas.microsoft.com/office/drawing/2015/9/8/chartex" xmlns:cx2="http://schemas.microsoft.com/office/drawing/2015/10/21/chartex" xmlns:cx3="http://schemas.microsoft.com/office/drawing/2016/5/9/chartex" xmlns:cx4="http://schemas.microsoft.com/office/drawing/2016/5/10/chartex" xmlns:cx5="http://schemas.microsoft.com/office/drawing/2016/5/11/chartex" xmlns:cx6="http://schemas.microsoft.com/office/drawing/2016/5/12/chartex" xmlns:cx7="http://schemas.microsoft.com/office/drawing/2016/5/13/chartex" xmlns:cx8="http://schemas.microsoft.com/office/drawing/2016/5/14/chartex" xmlns:mc="http://schemas.openxmlformats.org/markup-compatibility/2006" xmlns:aink="http://schemas.microsoft.com/office/drawing/2016/ink" xmlns:am3d="http://schemas.microsoft.com/office/drawing/2017/model3d" xmlns:o="urn:schemas-microsoft-com:office:office" xmlns:r="http://schemas.openxmlformats.org/officeDocument/2006/relationships" xmlns:m="http://schemas.openxmlformats.org/officeDocument/2006/math" xmlns:v="urn:schemas-microsoft-com:vml" xmlns:wp14="http://schemas.microsoft.com/office/word/2010/wordprocessingDrawing" xmlns:wp="http://schemas.openxmlformats.org/drawingml/2006/wordprocessingDrawing" xmlns:w10="urn:schemas-microsoft-com:office:word" xmlns:w="http://schemas.openxmlformats.org/wordprocessingml/2006/main" xmlns:w14="http://schemas.microsoft.com/office/word/2010/wordml" xmlns:w15="http://schemas.microsoft.com/office/word/2012/wordml" xmlns:w16cid="http://schemas.microsoft.com/office/word/2016/wordml/cid" xmlns:w16se="http://schemas.microsoft.com/office/word/2015/wordml/symex" xmlns:wpg="http://schemas.microsoft.com/office/word/2010/wordprocessingGroup" xmlns:wpi="http://schemas.microsoft.com/office/word/2010/wordprocessingInk" xmlns:wne="http://schemas.microsoft.com/office/word/2006/wordml" xmlns:wps="http://schemas.microsoft.com/office/word/2010/wordprocessingShape" mc:Ignorable="w14 w15 w16se w16cid wp14">
+<w:hdr xmlns:wpc="http://schemas.microsoft.com/office/word/2010/wordprocessingCanvas" xmlns:mo="http://schemas.microsoft.com/office/mac/office/2008/main" xmlns:mc="http://schemas.openxmlformats.org/markup-compatibility/2006" xmlns:mv="urn:schemas-microsoft-com:mac:vml" xmlns:o="urn:schemas-microsoft-com:office:office" xmlns:r="http://schemas.openxmlformats.org/officeDocument/2006/relationships" xmlns:m="http://schemas.openxmlformats.org/officeDocument/2006/math" xmlns:v="urn:schemas-microsoft-com:vml" xmlns:wp14="http://schemas.microsoft.com/office/word/2010/wordprocessingDrawing" xmlns:wp="http://schemas.openxmlformats.org/drawingml/2006/wordprocessingDrawing" xmlns:w10="urn:schemas-microsoft-com:office:word" xmlns:w="http://schemas.openxmlformats.org/wordprocessingml/2006/main" xmlns:w14="http://schemas.microsoft.com/office/word/2010/wordml" xmlns:w15="http://schemas.microsoft.com/office/word/2012/wordml" xmlns:wpg="http://schemas.microsoft.com/office/word/2010/wordprocessingGroup" xmlns:wpi="http://schemas.microsoft.com/office/word/2010/wordprocessingInk" xmlns:wne="http://schemas.microsoft.com/office/word/2006/wordml" xmlns:wps="http://schemas.microsoft.com/office/word/2010/wordprocessingShape" mc:Ignorable="w14 w15 wp14">
   <w:p>
     <w:pPr>
       <w:pBdr>
@@ -905,8 +1918,8 @@
 </file>
 
 <file path=word/numbering.xml><?xml version="1.0" encoding="utf-8"?>
-<w:numbering xmlns:wpc="http://schemas.microsoft.com/office/word/2010/wordprocessingCanvas" xmlns:cx="http://schemas.microsoft.com/office/drawing/2014/chartex" xmlns:cx1="http://schemas.microsoft.com/office/drawing/2015/9/8/chartex" xmlns:cx2="http://schemas.microsoft.com/office/drawing/2015/10/21/chartex" xmlns:cx3="http://schemas.microsoft.com/office/drawing/2016/5/9/chartex" xmlns:cx4="http://schemas.microsoft.com/office/drawing/2016/5/10/chartex" xmlns:cx5="http://schemas.microsoft.com/office/drawing/2016/5/11/chartex" xmlns:cx6="http://schemas.microsoft.com/office/drawing/2016/5/12/chartex" xmlns:cx7="http://schemas.microsoft.com/office/drawing/2016/5/13/chartex" xmlns:cx8="http://schemas.microsoft.com/office/drawing/2016/5/14/chartex" xmlns:mc="http://schemas.openxmlformats.org/markup-compatibility/2006" xmlns:aink="http://schemas.microsoft.com/office/drawing/2016/ink" xmlns:am3d="http://schemas.microsoft.com/office/drawing/2017/model3d" xmlns:o="urn:schemas-microsoft-com:office:office" xmlns:r="http://schemas.openxmlformats.org/officeDocument/2006/relationships" xmlns:m="http://schemas.openxmlformats.org/officeDocument/2006/math" xmlns:v="urn:schemas-microsoft-com:vml" xmlns:wp14="http://schemas.microsoft.com/office/word/2010/wordprocessingDrawing" xmlns:wp="http://schemas.openxmlformats.org/drawingml/2006/wordprocessingDrawing" xmlns:w10="urn:schemas-microsoft-com:office:word" xmlns:w="http://schemas.openxmlformats.org/wordprocessingml/2006/main" xmlns:w14="http://schemas.microsoft.com/office/word/2010/wordml" xmlns:w15="http://schemas.microsoft.com/office/word/2012/wordml" xmlns:w16cid="http://schemas.microsoft.com/office/word/2016/wordml/cid" xmlns:w16se="http://schemas.microsoft.com/office/word/2015/wordml/symex" xmlns:wpg="http://schemas.microsoft.com/office/word/2010/wordprocessingGroup" xmlns:wpi="http://schemas.microsoft.com/office/word/2010/wordprocessingInk" xmlns:wne="http://schemas.microsoft.com/office/word/2006/wordml" xmlns:wps="http://schemas.microsoft.com/office/word/2010/wordprocessingShape" mc:Ignorable="w14 w15 w16se w16cid wp14">
-  <w:abstractNum w:abstractNumId="0" w15:restartNumberingAfterBreak="0">
+<w:numbering xmlns:wpc="http://schemas.microsoft.com/office/word/2010/wordprocessingCanvas" xmlns:mo="http://schemas.microsoft.com/office/mac/office/2008/main" xmlns:mc="http://schemas.openxmlformats.org/markup-compatibility/2006" xmlns:mv="urn:schemas-microsoft-com:mac:vml" xmlns:o="urn:schemas-microsoft-com:office:office" xmlns:r="http://schemas.openxmlformats.org/officeDocument/2006/relationships" xmlns:m="http://schemas.openxmlformats.org/officeDocument/2006/math" xmlns:v="urn:schemas-microsoft-com:vml" xmlns:wp14="http://schemas.microsoft.com/office/word/2010/wordprocessingDrawing" xmlns:wp="http://schemas.openxmlformats.org/drawingml/2006/wordprocessingDrawing" xmlns:w10="urn:schemas-microsoft-com:office:word" xmlns:w="http://schemas.openxmlformats.org/wordprocessingml/2006/main" xmlns:w14="http://schemas.microsoft.com/office/word/2010/wordml" xmlns:w15="http://schemas.microsoft.com/office/word/2012/wordml" xmlns:wpg="http://schemas.microsoft.com/office/word/2010/wordprocessingGroup" xmlns:wpi="http://schemas.microsoft.com/office/word/2010/wordprocessingInk" xmlns:wne="http://schemas.microsoft.com/office/word/2006/wordml" xmlns:wps="http://schemas.microsoft.com/office/word/2010/wordprocessingShape" mc:Ignorable="w14 w15 wp14">
+  <w:abstractNum w:abstractNumId="0">
     <w:nsid w:val="20FA4733"/>
     <w:multiLevelType w:val="hybridMultilevel"/>
     <w:tmpl w:val="7DB4E17C"/>
@@ -1026,7 +2039,7 @@
 </file>
 
 <file path=word/styles.xml><?xml version="1.0" encoding="utf-8"?>
-<w:styles xmlns:mc="http://schemas.openxmlformats.org/markup-compatibility/2006" xmlns:r="http://schemas.openxmlformats.org/officeDocument/2006/relationships" xmlns:w="http://schemas.openxmlformats.org/wordprocessingml/2006/main" xmlns:w14="http://schemas.microsoft.com/office/word/2010/wordml" xmlns:w15="http://schemas.microsoft.com/office/word/2012/wordml" xmlns:w16cid="http://schemas.microsoft.com/office/word/2016/wordml/cid" xmlns:w16se="http://schemas.microsoft.com/office/word/2015/wordml/symex" mc:Ignorable="w14 w15 w16se w16cid">
+<w:styles xmlns:mc="http://schemas.openxmlformats.org/markup-compatibility/2006" xmlns:r="http://schemas.openxmlformats.org/officeDocument/2006/relationships" xmlns:w="http://schemas.openxmlformats.org/wordprocessingml/2006/main" xmlns:w14="http://schemas.microsoft.com/office/word/2010/wordml" xmlns:w15="http://schemas.microsoft.com/office/word/2012/wordml" mc:Ignorable="w14 w15">
   <w:docDefaults>
     <w:rPrDefault>
       <w:rPr>
@@ -1038,7 +2051,7 @@
     </w:rPrDefault>
     <w:pPrDefault/>
   </w:docDefaults>
-  <w:latentStyles w:defLockedState="0" w:defUIPriority="99" w:defSemiHidden="0" w:defUnhideWhenUsed="0" w:defQFormat="0" w:count="375">
+  <w:latentStyles w:defLockedState="0" w:defUIPriority="99" w:defSemiHidden="0" w:defUnhideWhenUsed="0" w:defQFormat="0" w:count="382">
     <w:lsdException w:name="Normal" w:uiPriority="0" w:qFormat="1"/>
     <w:lsdException w:name="heading 1" w:uiPriority="9" w:qFormat="1"/>
     <w:lsdException w:name="heading 2" w:semiHidden="1" w:uiPriority="9" w:unhideWhenUsed="1" w:qFormat="1"/>
@@ -1412,8 +2425,6 @@
     <w:lsdException w:name="List Table 7 Colorful Accent 6" w:uiPriority="52"/>
     <w:lsdException w:name="Mention" w:semiHidden="1" w:unhideWhenUsed="1"/>
     <w:lsdException w:name="Smart Hyperlink" w:semiHidden="1" w:unhideWhenUsed="1"/>
-    <w:lsdException w:name="Hashtag" w:semiHidden="1" w:unhideWhenUsed="1"/>
-    <w:lsdException w:name="Unresolved Mention" w:semiHidden="1" w:unhideWhenUsed="1"/>
   </w:latentStyles>
   <w:style w:type="paragraph" w:default="1" w:styleId="Normal">
     <w:name w:val="Normal"/>
@@ -1539,6 +2550,7 @@
   <w:style w:type="character" w:default="1" w:styleId="DefaultParagraphFont">
     <w:name w:val="Default Paragraph Font"/>
     <w:uiPriority w:val="1"/>
+    <w:semiHidden/>
     <w:unhideWhenUsed/>
   </w:style>
   <w:style w:type="table" w:default="1" w:styleId="TableNormal">
@@ -1601,8 +2613,11 @@
     <w:tblPr>
       <w:tblStyleRowBandSize w:val="1"/>
       <w:tblStyleColBandSize w:val="1"/>
+      <w:tblInd w:w="0" w:type="dxa"/>
       <w:tblCellMar>
+        <w:top w:w="0" w:type="dxa"/>
         <w:left w:w="115" w:type="dxa"/>
+        <w:bottom w:w="0" w:type="dxa"/>
         <w:right w:w="115" w:type="dxa"/>
       </w:tblCellMar>
     </w:tblPr>
@@ -1716,6 +2731,7 @@
     <w:uiPriority w:val="39"/>
     <w:rsid w:val="00BC08A8"/>
     <w:tblPr>
+      <w:tblInd w:w="0" w:type="dxa"/>
       <w:tblBorders>
         <w:top w:val="single" w:sz="4" w:space="0" w:color="auto"/>
         <w:left w:val="single" w:sz="4" w:space="0" w:color="auto"/>
@@ -1724,6 +2740,12 @@
         <w:insideH w:val="single" w:sz="4" w:space="0" w:color="auto"/>
         <w:insideV w:val="single" w:sz="4" w:space="0" w:color="auto"/>
       </w:tblBorders>
+      <w:tblCellMar>
+        <w:top w:w="0" w:type="dxa"/>
+        <w:left w:w="108" w:type="dxa"/>
+        <w:bottom w:w="0" w:type="dxa"/>
+        <w:right w:w="108" w:type="dxa"/>
+      </w:tblCellMar>
     </w:tblPr>
   </w:style>
   <w:style w:type="table" w:styleId="GridTable3">
@@ -1734,6 +2756,7 @@
     <w:tblPr>
       <w:tblStyleRowBandSize w:val="1"/>
       <w:tblStyleColBandSize w:val="1"/>
+      <w:tblInd w:w="0" w:type="dxa"/>
       <w:tblBorders>
         <w:top w:val="single" w:sz="4" w:space="0" w:color="666666" w:themeColor="text1" w:themeTint="99"/>
         <w:left w:val="single" w:sz="4" w:space="0" w:color="666666" w:themeColor="text1" w:themeTint="99"/>
@@ -1742,6 +2765,12 @@
         <w:insideH w:val="single" w:sz="4" w:space="0" w:color="666666" w:themeColor="text1" w:themeTint="99"/>
         <w:insideV w:val="single" w:sz="4" w:space="0" w:color="666666" w:themeColor="text1" w:themeTint="99"/>
       </w:tblBorders>
+      <w:tblCellMar>
+        <w:top w:w="0" w:type="dxa"/>
+        <w:left w:w="108" w:type="dxa"/>
+        <w:bottom w:w="0" w:type="dxa"/>
+        <w:right w:w="108" w:type="dxa"/>
+      </w:tblCellMar>
     </w:tblPr>
     <w:tblStylePr w:type="firstRow">
       <w:rPr>
@@ -1870,7 +2899,7 @@
       <w:u w:val="single"/>
     </w:rPr>
   </w:style>
-  <w:style w:type="character" w:styleId="UnresolvedMention">
+  <w:style w:type="character" w:customStyle="1" w:styleId="UnresolvedMention">
     <w:name w:val="Unresolved Mention"/>
     <w:basedOn w:val="DefaultParagraphFont"/>
     <w:uiPriority w:val="99"/>

</xml_diff>